<commit_message>
PKSS pr6, 8 fixed, ALL defensed
</commit_message>
<xml_diff>
--- a/4th-Grade/Seventh-Semester/PKSS/Московка-АА-ИКБО-20-19-ПР6.docx
+++ b/4th-Grade/Seventh-Semester/PKSS/Московка-АА-ИКБО-20-19-ПР6.docx
@@ -292,23 +292,7 @@
           <w:sz w:val="28"/>
           <w:szCs w:val="28"/>
         </w:rPr>
-        <w:t>Кафедра инструментального и прикладного программного обеспечения (</w:t>
-      </w:r>
-      <w:proofErr w:type="spellStart"/>
-      <w:r>
-        <w:rPr>
-          <w:sz w:val="28"/>
-          <w:szCs w:val="28"/>
-        </w:rPr>
-        <w:t>ИиППО</w:t>
-      </w:r>
-      <w:proofErr w:type="spellEnd"/>
-      <w:r>
-        <w:rPr>
-          <w:sz w:val="28"/>
-          <w:szCs w:val="28"/>
-        </w:rPr>
-        <w:t>)</w:t>
+        <w:t>Кафедра инструментального и прикладного программного обеспечения (ИиППО)</w:t>
       </w:r>
     </w:p>
     <w:p>
@@ -911,23 +895,7 @@
           <w:sz w:val="28"/>
           <w:szCs w:val="28"/>
         </w:rPr>
-        <w:t>Зачтено «_</w:t>
-      </w:r>
-      <w:proofErr w:type="gramStart"/>
-      <w:r>
-        <w:rPr>
-          <w:sz w:val="28"/>
-          <w:szCs w:val="28"/>
-        </w:rPr>
-        <w:t xml:space="preserve">_»   </w:t>
-      </w:r>
-      <w:proofErr w:type="gramEnd"/>
-      <w:r>
-        <w:rPr>
-          <w:sz w:val="28"/>
-          <w:szCs w:val="28"/>
-        </w:rPr>
-        <w:t xml:space="preserve">                2022 г.</w:t>
+        <w:t>Зачтено «__»                   2022 г.</w:t>
       </w:r>
     </w:p>
     <w:p>
@@ -1073,6 +1041,82 @@
     </w:p>
     <w:p>
       <w:pPr>
+        <w:pStyle w:val="a9"/>
+      </w:pPr>
+      <w:r>
+        <w:t>Методология IDEF3 позволяет декомпозировать работу многократно, т. е. работа может иметь множество дочерних работ. Возможность множественной декомпозиции отражается в нумерации работ: номер работы состоит из номера родительской работы, номера декомпозиции и номера работы на текущей диаграмме.</w:t>
+      </w:r>
+    </w:p>
+    <w:p>
+      <w:pPr>
+        <w:pStyle w:val="a9"/>
+        <w:rPr>
+          <w:i/>
+          <w:iCs/>
+        </w:rPr>
+      </w:pPr>
+    </w:p>
+    <w:p>
+      <w:pPr>
+        <w:pStyle w:val="a9"/>
+      </w:pPr>
+      <w:r>
+        <w:rPr>
+          <w:b/>
+          <w:bCs/>
+        </w:rPr>
+        <w:t>Слабые связи переходов</w:t>
+      </w:r>
+      <w:r>
+        <w:t xml:space="preserve"> изображаются сплошными одинарными стрелками.</w:t>
+      </w:r>
+    </w:p>
+    <w:p>
+      <w:pPr>
+        <w:pStyle w:val="a9"/>
+      </w:pPr>
+    </w:p>
+    <w:p>
+      <w:pPr>
+        <w:pStyle w:val="a9"/>
+        <w:rPr>
+          <w:b/>
+          <w:bCs/>
+        </w:rPr>
+      </w:pPr>
+      <w:r>
+        <w:rPr>
+          <w:b/>
+          <w:bCs/>
+        </w:rPr>
+        <w:t>Сильные связи переходов</w:t>
+      </w:r>
+      <w:r>
+        <w:rPr>
+          <w:b/>
+          <w:bCs/>
+        </w:rPr>
+        <w:t xml:space="preserve"> </w:t>
+      </w:r>
+      <w:r>
+        <w:t>изображаются двойными однонаправленными стрелками.</w:t>
+      </w:r>
+    </w:p>
+    <w:p>
+      <w:pPr>
+        <w:shd w:val="clear" w:color="auto" w:fill="FFFFFF"/>
+        <w:spacing w:line="360" w:lineRule="auto"/>
+        <w:jc w:val="both"/>
+        <w:rPr>
+          <w:b/>
+          <w:bCs/>
+          <w:sz w:val="28"/>
+          <w:szCs w:val="28"/>
+        </w:rPr>
+      </w:pPr>
+    </w:p>
+    <w:p>
+      <w:pPr>
         <w:spacing w:line="360" w:lineRule="auto"/>
         <w:ind w:firstLine="709"/>
         <w:jc w:val="both"/>
@@ -1101,7 +1145,69 @@
           <w:sz w:val="28"/>
           <w:szCs w:val="28"/>
         </w:rPr>
-        <w:t>3 по предметной области «Подготовка и сдача ЕГЭ».</w:t>
+        <w:t>3 по предметной области «Подготовка и сдача ЕГЭ»</w:t>
+      </w:r>
+      <w:r>
+        <w:rPr>
+          <w:sz w:val="28"/>
+          <w:szCs w:val="28"/>
+          <w:lang w:val="en-US"/>
+        </w:rPr>
+        <w:t xml:space="preserve"> </w:t>
+      </w:r>
+      <w:r>
+        <w:rPr>
+          <w:sz w:val="28"/>
+          <w:szCs w:val="28"/>
+        </w:rPr>
+        <w:t>представлена на рисунке 1 ниже</w:t>
+      </w:r>
+      <w:r>
+        <w:rPr>
+          <w:sz w:val="28"/>
+          <w:szCs w:val="28"/>
+        </w:rPr>
+        <w:t>.</w:t>
+      </w:r>
+    </w:p>
+    <w:p>
+      <w:pPr>
+        <w:spacing w:line="360" w:lineRule="auto"/>
+        <w:ind w:firstLine="709"/>
+        <w:jc w:val="both"/>
+        <w:rPr>
+          <w:sz w:val="28"/>
+          <w:szCs w:val="28"/>
+        </w:rPr>
+      </w:pPr>
+      <w:r>
+        <w:rPr>
+          <w:sz w:val="28"/>
+          <w:szCs w:val="28"/>
+        </w:rPr>
+        <w:t xml:space="preserve">Первоначально происходит процесс «Поиск репетитора», после которого происходит «Заключение договора», от результата Заключения договора зависит, будет ли возобновлен процесс «Поиск репетитора» или репетитор подойдет (перекресток «Исключающее ИЛИ») и последует дальнейшее ветвление (перекресток «Асинхронное И»): будет производиться процесс «Изучение теории», а также «Выполнение практических заданий и контрольных работ», </w:t>
+      </w:r>
+      <w:r>
+        <w:rPr>
+          <w:sz w:val="28"/>
+          <w:szCs w:val="28"/>
+        </w:rPr>
+        <w:t xml:space="preserve">после которого с помощью перекрестка «Асинхронное ИЛИ» будет вести к «Сдаче пробных экзаменов». Используется данный тип перекрестка, поскольку ученик может и без первоначальной подготовки сдать пробные экзамены, но от выполнения этого процесса с помощью перекрестка «Асинхронное ИЛИ» происходит ветвление, нужно ли будет ученику вновь изучать теорию с выполнением заданий, нужно ли будет искать нового </w:t>
+      </w:r>
+      <w:r>
+        <w:rPr>
+          <w:sz w:val="28"/>
+          <w:szCs w:val="28"/>
+        </w:rPr>
+        <w:lastRenderedPageBreak/>
+        <w:t xml:space="preserve">репетитора, если ученик не доволен результатами с актуальным или же результаты пробного экзамена удовлетворят ученика и произойдет дальнейшее развитие диаграммы до процесса «Паспортный контроль», </w:t>
+      </w:r>
+      <w:r>
+        <w:rPr>
+          <w:sz w:val="28"/>
+          <w:szCs w:val="28"/>
+        </w:rPr>
+        <w:t>от которого следует ветвление (перекресток «Исключающее ИЛИ»), будет ли ученик допущен до экзамена или не будет с возвратом на этап паспортного контроля. В случае, если ученик допускается до экзамена, инициируется процесс «Проведение инструктажа», с которым ученик может не согласиться (перекресток «Исключающее ИЛИ») и вернуться на этап Паспортного контроля, либо же согласиться и приступить к финальному процессу «Написание экзамена».</w:t>
       </w:r>
     </w:p>
     <w:p>
@@ -1235,67 +1341,19 @@
     </w:p>
     <w:p>
       <w:pPr>
-        <w:spacing w:line="360" w:lineRule="auto"/>
-        <w:ind w:firstLine="709"/>
-        <w:jc w:val="center"/>
         <w:rPr>
           <w:iCs/>
           <w:sz w:val="28"/>
           <w:szCs w:val="28"/>
         </w:rPr>
       </w:pPr>
-    </w:p>
-    <w:p>
-      <w:pPr>
-        <w:pStyle w:val="a9"/>
-        <w:rPr>
-          <w:i/>
+      <w:r>
+        <w:rPr>
           <w:iCs/>
-        </w:rPr>
-      </w:pPr>
-      <w:r>
-        <w:t>Методология IDEF3 позволяет декомпозировать работу многократно, т. е. работа может иметь множество дочерних работ. Возможность множественной декомпозиции отражается в нумерации работ: номер работы состоит из номера родительской работы, номера декомпозиции и номера работы на текущей диаграмме.</w:t>
-      </w:r>
-    </w:p>
-    <w:p>
-      <w:pPr>
-        <w:pStyle w:val="a9"/>
-      </w:pPr>
-      <w:r>
-        <w:rPr>
-          <w:b/>
-          <w:bCs/>
-        </w:rPr>
-        <w:t>Слабые связи переходов</w:t>
-      </w:r>
-      <w:r>
-        <w:t xml:space="preserve"> изображаются сплошными одинарными стрелками.</w:t>
-      </w:r>
-    </w:p>
-    <w:p>
-      <w:pPr>
-        <w:pStyle w:val="a9"/>
-        <w:rPr>
-          <w:b/>
-          <w:bCs/>
-        </w:rPr>
-      </w:pPr>
-      <w:r>
-        <w:rPr>
-          <w:b/>
-          <w:bCs/>
-        </w:rPr>
-        <w:t>Сильные связи переходов</w:t>
-      </w:r>
-      <w:r>
-        <w:rPr>
-          <w:b/>
-          <w:bCs/>
-        </w:rPr>
-        <w:t xml:space="preserve"> </w:t>
-      </w:r>
-      <w:r>
-        <w:t>изображаются двойными однонаправленными стрелками.</w:t>
+          <w:sz w:val="28"/>
+          <w:szCs w:val="28"/>
+        </w:rPr>
+        <w:br w:type="page"/>
       </w:r>
     </w:p>
     <w:p>

</xml_diff>